<commit_message>
spawn time on power up
-updated spawn time on power up to match increased speed of plane
</commit_message>
<xml_diff>
--- a/Assets/Design Docs/AR PLANE - Design Doc.docx
+++ b/Assets/Design Docs/AR PLANE - Design Doc.docx
@@ -96,6 +96,18 @@
       </w:pPr>
       <w:r>
         <w:t>Force Field for Power Up</w:t>
+      </w:r>
+    </w:p>
+    <w:p>
+      <w:pPr>
+        <w:pStyle w:val="ListParagraph"/>
+        <w:numPr>
+          <w:ilvl w:val="0"/>
+          <w:numId w:val="1"/>
+        </w:numPr>
+      </w:pPr>
+      <w:r>
+        <w:t>Force Field For Missile to make more difficult</w:t>
       </w:r>
     </w:p>
     <w:p>

</xml_diff>